<commit_message>
Iteration 4-2: Added more Documentation
More Documentation and minor bug fixes and testing removal/additions
</commit_message>
<xml_diff>
--- a/Iterations/Iteration4/Plan.docx
+++ b/Iterations/Iteration4/Plan.docx
@@ -451,11 +451,6 @@
               <w:t>view</w:t>
             </w:r>
           </w:p>
-        </w:tc>
-        <w:tc>
-          <w:tcPr>
-            <w:tcW w:w="2126" w:type="dxa"/>
-          </w:tcPr>
           <w:p>
             <w:pPr>
               <w:pStyle w:val="ListParagraph"/>
@@ -472,18 +467,51 @@
               <w:rPr>
                 <w:lang w:val="en-NZ"/>
               </w:rPr>
+              <w:t>Complex algorithm worksheet</w:t>
+            </w:r>
+          </w:p>
+        </w:tc>
+        <w:tc>
+          <w:tcPr>
+            <w:tcW w:w="2126" w:type="dxa"/>
+          </w:tcPr>
+          <w:p>
+            <w:pPr>
+              <w:pStyle w:val="ListParagraph"/>
+              <w:numPr>
+                <w:ilvl w:val="0"/>
+                <w:numId w:val="1"/>
+              </w:numPr>
+              <w:cnfStyle w:val="000000000000" w:firstRow="0" w:lastRow="0" w:firstColumn="0" w:lastColumn="0" w:oddVBand="0" w:evenVBand="0" w:oddHBand="0" w:evenHBand="0" w:firstRowFirstColumn="0" w:firstRowLastColumn="0" w:lastRowFirstColumn="0" w:lastRowLastColumn="0"/>
+              <w:rPr>
+                <w:lang w:val="en-NZ"/>
+              </w:rPr>
+            </w:pPr>
+            <w:r>
+              <w:rPr>
+                <w:lang w:val="en-NZ"/>
+              </w:rPr>
               <w:t>Class Diagram</w:t>
             </w:r>
           </w:p>
           <w:p>
             <w:pPr>
               <w:pStyle w:val="ListParagraph"/>
-              <w:ind w:left="405"/>
+              <w:numPr>
+                <w:ilvl w:val="0"/>
+                <w:numId w:val="1"/>
+              </w:numPr>
               <w:cnfStyle w:val="000000000000" w:firstRow="0" w:lastRow="0" w:firstColumn="0" w:lastColumn="0" w:oddVBand="0" w:evenVBand="0" w:oddHBand="0" w:evenHBand="0" w:firstRowFirstColumn="0" w:firstRowLastColumn="0" w:lastRowFirstColumn="0" w:lastRowLastColumn="0"/>
               <w:rPr>
                 <w:lang w:val="en-NZ"/>
               </w:rPr>
             </w:pPr>
+            <w:r>
+              <w:rPr>
+                <w:lang w:val="en-NZ"/>
+              </w:rPr>
+              <w:t>algorithm</w:t>
+            </w:r>
           </w:p>
         </w:tc>
         <w:tc>
@@ -501,7 +529,7 @@
               <w:rPr>
                 <w:lang w:val="en-NZ"/>
               </w:rPr>
-              <w:t>1hour</w:t>
+              <w:t>30mins</w:t>
             </w:r>
           </w:p>
           <w:p>
@@ -515,7 +543,13 @@
               <w:rPr>
                 <w:lang w:val="en-NZ"/>
               </w:rPr>
-              <w:t>2 hours</w:t>
+              <w:t>30 mins</w:t>
+            </w:r>
+            <w:r>
+              <w:rPr>
+                <w:lang w:val="en-NZ"/>
+              </w:rPr>
+              <w:t xml:space="preserve"> </w:t>
             </w:r>
           </w:p>
         </w:tc>
@@ -548,7 +582,7 @@
               <w:rPr>
                 <w:lang w:val="en-NZ"/>
               </w:rPr>
-              <w:t>2 hours</w:t>
+              <w:t>30mins</w:t>
             </w:r>
           </w:p>
         </w:tc>
@@ -626,16 +660,18 @@
               <w:rPr>
                 <w:lang w:val="en-NZ"/>
               </w:rPr>
-              <w:t>Activity Diagram</w:t>
-            </w:r>
-          </w:p>
-          <w:p>
-            <w:pPr>
-              <w:pStyle w:val="ListParagraph"/>
-              <w:numPr>
-                <w:ilvl w:val="0"/>
-                <w:numId w:val="1"/>
-              </w:numPr>
+              <w:t>Pseudocode</w:t>
+            </w:r>
+            <w:bookmarkStart w:id="0" w:name="_GoBack"/>
+            <w:bookmarkEnd w:id="0"/>
+          </w:p>
+        </w:tc>
+        <w:tc>
+          <w:tcPr>
+            <w:tcW w:w="1208" w:type="dxa"/>
+          </w:tcPr>
+          <w:p>
+            <w:pPr>
               <w:cnfStyle w:val="000000100000" w:firstRow="0" w:lastRow="0" w:firstColumn="0" w:lastColumn="0" w:oddVBand="0" w:evenVBand="0" w:oddHBand="1" w:evenHBand="0" w:firstRowFirstColumn="0" w:firstRowLastColumn="0" w:lastRowFirstColumn="0" w:lastRowLastColumn="0"/>
               <w:rPr>
                 <w:lang w:val="en-NZ"/>
@@ -645,19 +681,13 @@
               <w:rPr>
                 <w:lang w:val="en-NZ"/>
               </w:rPr>
-              <w:t>Algo</w:t>
-            </w:r>
-            <w:r>
-              <w:rPr>
-                <w:lang w:val="en-NZ"/>
-              </w:rPr>
-              <w:t xml:space="preserve"> worksheet</w:t>
-            </w:r>
-          </w:p>
-        </w:tc>
-        <w:tc>
-          <w:tcPr>
-            <w:tcW w:w="1208" w:type="dxa"/>
+              <w:t>30 mins</w:t>
+            </w:r>
+          </w:p>
+        </w:tc>
+        <w:tc>
+          <w:tcPr>
+            <w:tcW w:w="1140" w:type="dxa"/>
           </w:tcPr>
           <w:p>
             <w:pPr>
@@ -670,54 +700,7 @@
               <w:rPr>
                 <w:lang w:val="en-NZ"/>
               </w:rPr>
-              <w:t>30 mins</w:t>
-            </w:r>
-          </w:p>
-          <w:p>
-            <w:pPr>
-              <w:cnfStyle w:val="000000100000" w:firstRow="0" w:lastRow="0" w:firstColumn="0" w:lastColumn="0" w:oddVBand="0" w:evenVBand="0" w:oddHBand="1" w:evenHBand="0" w:firstRowFirstColumn="0" w:firstRowLastColumn="0" w:lastRowFirstColumn="0" w:lastRowLastColumn="0"/>
-              <w:rPr>
-                <w:lang w:val="en-NZ"/>
-              </w:rPr>
-            </w:pPr>
-            <w:r>
-              <w:rPr>
-                <w:lang w:val="en-NZ"/>
-              </w:rPr>
-              <w:t>30 mins</w:t>
-            </w:r>
-          </w:p>
-        </w:tc>
-        <w:tc>
-          <w:tcPr>
-            <w:tcW w:w="1140" w:type="dxa"/>
-          </w:tcPr>
-          <w:p>
-            <w:pPr>
-              <w:cnfStyle w:val="000000100000" w:firstRow="0" w:lastRow="0" w:firstColumn="0" w:lastColumn="0" w:oddVBand="0" w:evenVBand="0" w:oddHBand="1" w:evenHBand="0" w:firstRowFirstColumn="0" w:firstRowLastColumn="0" w:lastRowFirstColumn="0" w:lastRowLastColumn="0"/>
-              <w:rPr>
-                <w:lang w:val="en-NZ"/>
-              </w:rPr>
-            </w:pPr>
-            <w:r>
-              <w:rPr>
-                <w:lang w:val="en-NZ"/>
-              </w:rPr>
               <w:t>15 mins</w:t>
-            </w:r>
-          </w:p>
-          <w:p>
-            <w:pPr>
-              <w:cnfStyle w:val="000000100000" w:firstRow="0" w:lastRow="0" w:firstColumn="0" w:lastColumn="0" w:oddVBand="0" w:evenVBand="0" w:oddHBand="1" w:evenHBand="0" w:firstRowFirstColumn="0" w:firstRowLastColumn="0" w:lastRowFirstColumn="0" w:lastRowLastColumn="0"/>
-              <w:rPr>
-                <w:lang w:val="en-NZ"/>
-              </w:rPr>
-            </w:pPr>
-            <w:r>
-              <w:rPr>
-                <w:lang w:val="en-NZ"/>
-              </w:rPr>
-              <w:t>30 Mins</w:t>
             </w:r>
           </w:p>
         </w:tc>
@@ -1188,8 +1171,6 @@
       <w:r>
         <w:t xml:space="preserve"> </w:t>
       </w:r>
-      <w:bookmarkStart w:id="0" w:name="_GoBack"/>
-      <w:bookmarkEnd w:id="0"/>
     </w:p>
     <w:p>
       <w:pPr>
@@ -2472,7 +2453,7 @@
 </file>
 
 <file path=customXml/itemProps1.xml><?xml version="1.0" encoding="utf-8"?>
-<ds:datastoreItem xmlns:ds="http://schemas.openxmlformats.org/officeDocument/2006/customXml" ds:itemID="{32B04695-2138-4313-AFA9-4FE9297E413F}">
+<ds:datastoreItem xmlns:ds="http://schemas.openxmlformats.org/officeDocument/2006/customXml" ds:itemID="{079CE365-1EA0-433D-B47C-6ED71398AD76}">
   <ds:schemaRefs>
     <ds:schemaRef ds:uri="http://schemas.openxmlformats.org/officeDocument/2006/bibliography"/>
   </ds:schemaRefs>

</xml_diff>